<commit_message>
Show the travel by ant in the end of the game
</commit_message>
<xml_diff>
--- a/WrittenWork.docx
+++ b/WrittenWork.docx
@@ -36,7 +36,7 @@
                     </pic:cNvPicPr>
                   </pic:nvPicPr>
                   <pic:blipFill>
-                    <a:blip r:embed="rId6">
+                    <a:blip r:embed="rId8">
                       <a:extLst>
                         <a:ext uri="{28A0092B-C50C-407E-A947-70E740481C1C}">
                           <a14:useLocalDpi xmlns:a14="http://schemas.microsoft.com/office/drawing/2010/main" val="0"/>
@@ -822,16 +822,14 @@
         </w:rPr>
         <w:t xml:space="preserve">In this </w:t>
       </w:r>
-      <w:proofErr w:type="gramStart"/>
-      <w:r>
-        <w:rPr>
-          <w:rFonts w:ascii="Arial" w:hAnsi="Arial" w:cs="Arial"/>
-          <w:sz w:val="24"/>
-          <w:szCs w:val="24"/>
-        </w:rPr>
-        <w:t>game</w:t>
-      </w:r>
-      <w:proofErr w:type="gramEnd"/>
+      <w:r>
+        <w:rPr>
+          <w:rFonts w:ascii="Arial" w:hAnsi="Arial" w:cs="Arial"/>
+          <w:sz w:val="24"/>
+          <w:szCs w:val="24"/>
+        </w:rPr>
+        <w:t>game,</w:t>
+      </w:r>
       <w:r>
         <w:rPr>
           <w:rFonts w:ascii="Arial" w:hAnsi="Arial" w:cs="Arial"/>
@@ -848,7 +846,6 @@
         </w:rPr>
         <w:t xml:space="preserve">algorithms for to save the obstacles the random way in the journey of ant, for to save the information inside of txt file, for to show the movements by keyboard. </w:t>
       </w:r>
-      <w:proofErr w:type="gramStart"/>
       <w:r>
         <w:rPr>
           <w:rFonts w:ascii="Arial" w:hAnsi="Arial" w:cs="Arial"/>
@@ -863,9 +860,8 @@
           <w:sz w:val="24"/>
           <w:szCs w:val="24"/>
         </w:rPr>
-        <w:t>urthermore</w:t>
-      </w:r>
-      <w:proofErr w:type="gramEnd"/>
+        <w:t>urthermore,</w:t>
+      </w:r>
       <w:r>
         <w:rPr>
           <w:rFonts w:ascii="Arial" w:hAnsi="Arial" w:cs="Arial"/>
@@ -2425,43 +2421,7 @@
           <w:sz w:val="24"/>
           <w:szCs w:val="24"/>
         </w:rPr>
-        <w:t xml:space="preserve">Then we used </w:t>
-      </w:r>
-      <w:proofErr w:type="spellStart"/>
-      <w:r>
-        <w:rPr>
-          <w:rFonts w:ascii="Arial" w:hAnsi="Arial" w:cs="Arial"/>
-          <w:sz w:val="24"/>
-          <w:szCs w:val="24"/>
-        </w:rPr>
-        <w:t>differents</w:t>
-      </w:r>
-      <w:proofErr w:type="spellEnd"/>
-      <w:r>
-        <w:rPr>
-          <w:rFonts w:ascii="Arial" w:hAnsi="Arial" w:cs="Arial"/>
-          <w:sz w:val="24"/>
-          <w:szCs w:val="24"/>
-        </w:rPr>
-        <w:t xml:space="preserve"> aspects that have each mentioned technology for example: in java we worked with OOP, </w:t>
-      </w:r>
-      <w:proofErr w:type="spellStart"/>
-      <w:r>
-        <w:rPr>
-          <w:rFonts w:ascii="Arial" w:hAnsi="Arial" w:cs="Arial"/>
-          <w:sz w:val="24"/>
-          <w:szCs w:val="24"/>
-        </w:rPr>
-        <w:t>Ui</w:t>
-      </w:r>
-      <w:proofErr w:type="spellEnd"/>
-      <w:r>
-        <w:rPr>
-          <w:rFonts w:ascii="Arial" w:hAnsi="Arial" w:cs="Arial"/>
-          <w:sz w:val="24"/>
-          <w:szCs w:val="24"/>
-        </w:rPr>
-        <w:t xml:space="preserve"> thanks by java swing, and in Git Hub with work with Git.</w:t>
+        <w:t>Then we used differents aspects that have each mentioned technology for example: in java we worked with OOP, Ui thanks by java swing, and in Git Hub with work with Git.</w:t>
       </w:r>
     </w:p>
     <w:p>
@@ -2568,25 +2528,7 @@
           <w:szCs w:val="24"/>
         </w:rPr>
         <w:tab/>
-        <w:t>“(</w:t>
-      </w:r>
-      <w:proofErr w:type="spellStart"/>
-      <w:r>
-        <w:rPr>
-          <w:rFonts w:ascii="Arial" w:hAnsi="Arial" w:cs="Arial"/>
-          <w:sz w:val="24"/>
-          <w:szCs w:val="24"/>
-        </w:rPr>
-        <w:t>TCCruncOrg</w:t>
-      </w:r>
-      <w:proofErr w:type="spellEnd"/>
-      <w:r>
-        <w:rPr>
-          <w:rFonts w:ascii="Arial" w:hAnsi="Arial" w:cs="Arial"/>
-          <w:sz w:val="24"/>
-          <w:szCs w:val="24"/>
-        </w:rPr>
-        <w:t>)</w:t>
+        <w:t>“(TCCruncOrg)</w:t>
       </w:r>
     </w:p>
     <w:p>
@@ -2644,25 +2586,7 @@
           <w:sz w:val="24"/>
           <w:szCs w:val="24"/>
         </w:rPr>
-        <w:t xml:space="preserve"> is very important to say “OOP is a design philosophy. It stands for Object Oriented Programming. Object-Oriented Programming (OOP) uses a different set of programming languages than old procedural programming languages (C, Pascal, etc.). Everything in OOP is grouped as </w:t>
-      </w:r>
-      <w:proofErr w:type="spellStart"/>
-      <w:r>
-        <w:rPr>
-          <w:rFonts w:ascii="Arial" w:hAnsi="Arial" w:cs="Arial"/>
-          <w:sz w:val="24"/>
-          <w:szCs w:val="24"/>
-        </w:rPr>
-        <w:t>self sustainable</w:t>
-      </w:r>
-      <w:proofErr w:type="spellEnd"/>
-      <w:r>
-        <w:rPr>
-          <w:rFonts w:ascii="Arial" w:hAnsi="Arial" w:cs="Arial"/>
-          <w:sz w:val="24"/>
-          <w:szCs w:val="24"/>
-        </w:rPr>
-        <w:t xml:space="preserve"> "objects". Hence, you gain reusability by means of four main object-oriented programming </w:t>
+        <w:t xml:space="preserve"> is very important to say “OOP is a design philosophy. It stands for Object Oriented Programming. Object-Oriented Programming (OOP) uses a different set of programming languages than old procedural programming languages (C, Pascal, etc.). Everything in OOP is grouped as self sustainable "objects". Hence, you gain reusability by means of four main object-oriented programming </w:t>
       </w:r>
       <w:proofErr w:type="gramStart"/>
       <w:r>
@@ -3368,8 +3292,261 @@
         </w:rPr>
         <w:br w:type="page"/>
       </w:r>
+    </w:p>
+    <w:p>
+      <w:pPr>
+        <w:jc w:val="both"/>
+        <w:rPr>
+          <w:rFonts w:ascii="Arial" w:hAnsi="Arial" w:cs="Arial"/>
+          <w:b/>
+          <w:sz w:val="24"/>
+        </w:rPr>
+      </w:pPr>
+    </w:p>
+    <w:p>
+      <w:pPr>
+        <w:jc w:val="center"/>
+        <w:rPr>
+          <w:rFonts w:ascii="Arial" w:hAnsi="Arial" w:cs="Arial"/>
+          <w:b/>
+          <w:sz w:val="24"/>
+        </w:rPr>
+      </w:pPr>
+      <w:r>
+        <w:rPr>
+          <w:rFonts w:ascii="Arial" w:hAnsi="Arial" w:cs="Arial"/>
+          <w:b/>
+          <w:sz w:val="24"/>
+        </w:rPr>
+        <w:t>Conclusion</w:t>
+      </w:r>
       <w:bookmarkStart w:id="2" w:name="_GoBack"/>
       <w:bookmarkEnd w:id="2"/>
+    </w:p>
+    <w:p>
+      <w:pPr>
+        <w:jc w:val="both"/>
+        <w:rPr>
+          <w:rFonts w:ascii="Arial" w:hAnsi="Arial" w:cs="Arial"/>
+          <w:b/>
+          <w:sz w:val="24"/>
+        </w:rPr>
+      </w:pPr>
+      <w:r>
+        <w:rPr>
+          <w:rFonts w:ascii="Arial" w:hAnsi="Arial" w:cs="Arial"/>
+          <w:sz w:val="24"/>
+        </w:rPr>
+        <w:br w:type="page"/>
+      </w:r>
+      <w:r>
+        <w:rPr>
+          <w:rFonts w:ascii="Arial" w:hAnsi="Arial" w:cs="Arial"/>
+          <w:b/>
+          <w:sz w:val="24"/>
+        </w:rPr>
+        <w:lastRenderedPageBreak/>
+        <w:t>c</w:t>
+      </w:r>
+    </w:p>
+    <w:p>
+      <w:pPr>
+        <w:jc w:val="center"/>
+        <w:rPr>
+          <w:rFonts w:ascii="Arial" w:hAnsi="Arial" w:cs="Arial"/>
+          <w:b/>
+          <w:sz w:val="24"/>
+        </w:rPr>
+      </w:pPr>
+      <w:r>
+        <w:rPr>
+          <w:rFonts w:ascii="Arial" w:hAnsi="Arial" w:cs="Arial"/>
+          <w:b/>
+          <w:sz w:val="24"/>
+        </w:rPr>
+        <w:t>Recommendations</w:t>
+      </w:r>
+    </w:p>
+    <w:p>
+      <w:pPr>
+        <w:jc w:val="center"/>
+        <w:rPr>
+          <w:rFonts w:ascii="Arial" w:hAnsi="Arial" w:cs="Arial"/>
+          <w:b/>
+          <w:sz w:val="24"/>
+        </w:rPr>
+      </w:pPr>
+    </w:p>
+    <w:p>
+      <w:pPr>
+        <w:pStyle w:val="Prrafodelista"/>
+        <w:numPr>
+          <w:ilvl w:val="0"/>
+          <w:numId w:val="8"/>
+        </w:numPr>
+        <w:jc w:val="both"/>
+        <w:rPr>
+          <w:rFonts w:ascii="Arial" w:hAnsi="Arial" w:cs="Arial"/>
+          <w:b/>
+          <w:sz w:val="24"/>
+        </w:rPr>
+      </w:pPr>
+      <w:r>
+        <w:rPr>
+          <w:rFonts w:ascii="Arial" w:hAnsi="Arial" w:cs="Arial"/>
+          <w:sz w:val="24"/>
+        </w:rPr>
+        <w:t>Design the program with better images that can to show a user a real simulation of movements of ant.</w:t>
+      </w:r>
+    </w:p>
+    <w:p>
+      <w:pPr>
+        <w:pStyle w:val="Prrafodelista"/>
+        <w:ind w:left="644"/>
+        <w:jc w:val="both"/>
+        <w:rPr>
+          <w:rFonts w:ascii="Arial" w:hAnsi="Arial" w:cs="Arial"/>
+          <w:sz w:val="24"/>
+        </w:rPr>
+      </w:pPr>
+    </w:p>
+    <w:p>
+      <w:pPr>
+        <w:pStyle w:val="Prrafodelista"/>
+        <w:ind w:left="644"/>
+        <w:jc w:val="both"/>
+        <w:rPr>
+          <w:rFonts w:ascii="Arial" w:hAnsi="Arial" w:cs="Arial"/>
+          <w:sz w:val="24"/>
+        </w:rPr>
+      </w:pPr>
+    </w:p>
+    <w:p>
+      <w:pPr>
+        <w:pStyle w:val="Prrafodelista"/>
+        <w:numPr>
+          <w:ilvl w:val="0"/>
+          <w:numId w:val="8"/>
+        </w:numPr>
+        <w:jc w:val="both"/>
+        <w:rPr>
+          <w:rFonts w:ascii="Arial" w:hAnsi="Arial" w:cs="Arial"/>
+          <w:b/>
+          <w:sz w:val="24"/>
+        </w:rPr>
+      </w:pPr>
+      <w:r>
+        <w:rPr>
+          <w:rFonts w:ascii="Arial" w:hAnsi="Arial" w:cs="Arial"/>
+          <w:sz w:val="24"/>
+        </w:rPr>
+        <w:t>History the better score in the game, but this is going to depend the large and weight of matrix and according to quantity of obstacles set.</w:t>
+      </w:r>
+    </w:p>
+    <w:p>
+      <w:pPr>
+        <w:pStyle w:val="Prrafodelista"/>
+        <w:ind w:left="644"/>
+        <w:jc w:val="both"/>
+        <w:rPr>
+          <w:rFonts w:ascii="Arial" w:hAnsi="Arial" w:cs="Arial"/>
+          <w:b/>
+          <w:sz w:val="24"/>
+        </w:rPr>
+      </w:pPr>
+    </w:p>
+    <w:p>
+      <w:pPr>
+        <w:pStyle w:val="Prrafodelista"/>
+        <w:rPr>
+          <w:rFonts w:ascii="Arial" w:hAnsi="Arial" w:cs="Arial"/>
+          <w:b/>
+          <w:sz w:val="24"/>
+        </w:rPr>
+      </w:pPr>
+    </w:p>
+    <w:p>
+      <w:pPr>
+        <w:pStyle w:val="Prrafodelista"/>
+        <w:numPr>
+          <w:ilvl w:val="0"/>
+          <w:numId w:val="8"/>
+        </w:numPr>
+        <w:jc w:val="both"/>
+        <w:rPr>
+          <w:rFonts w:ascii="Arial" w:hAnsi="Arial" w:cs="Arial"/>
+          <w:b/>
+          <w:sz w:val="24"/>
+        </w:rPr>
+      </w:pPr>
+      <w:r>
+        <w:rPr>
+          <w:rFonts w:ascii="Arial" w:hAnsi="Arial" w:cs="Arial"/>
+          <w:sz w:val="24"/>
+        </w:rPr>
+        <w:t xml:space="preserve">Develop </w:t>
+      </w:r>
+      <w:r>
+        <w:rPr>
+          <w:rFonts w:ascii="Arial" w:hAnsi="Arial" w:cs="Arial"/>
+          <w:sz w:val="24"/>
+        </w:rPr>
+        <w:t>different journey that ant is going to pass, t</w:t>
+      </w:r>
+      <w:r>
+        <w:rPr>
+          <w:rFonts w:ascii="Arial" w:hAnsi="Arial" w:cs="Arial"/>
+          <w:sz w:val="24"/>
+        </w:rPr>
+        <w:t>o present a variety of paths</w:t>
+      </w:r>
+      <w:r>
+        <w:rPr>
+          <w:rFonts w:ascii="Arial" w:hAnsi="Arial" w:cs="Arial"/>
+          <w:sz w:val="24"/>
+        </w:rPr>
+        <w:t>.</w:t>
+      </w:r>
+    </w:p>
+    <w:p>
+      <w:pPr>
+        <w:pStyle w:val="Prrafodelista"/>
+        <w:ind w:left="644"/>
+        <w:jc w:val="both"/>
+        <w:rPr>
+          <w:rFonts w:ascii="Arial" w:hAnsi="Arial" w:cs="Arial"/>
+          <w:sz w:val="24"/>
+        </w:rPr>
+      </w:pPr>
+    </w:p>
+    <w:p>
+      <w:pPr>
+        <w:pStyle w:val="Prrafodelista"/>
+        <w:ind w:left="644"/>
+        <w:jc w:val="both"/>
+        <w:rPr>
+          <w:rFonts w:ascii="Arial" w:hAnsi="Arial" w:cs="Arial"/>
+          <w:b/>
+          <w:sz w:val="24"/>
+        </w:rPr>
+      </w:pPr>
+    </w:p>
+    <w:p>
+      <w:pPr>
+        <w:rPr>
+          <w:rFonts w:ascii="Arial" w:hAnsi="Arial" w:cs="Arial"/>
+          <w:b/>
+          <w:sz w:val="24"/>
+        </w:rPr>
+      </w:pPr>
+      <w:r>
+        <w:rPr>
+          <w:rFonts w:ascii="Arial" w:hAnsi="Arial" w:cs="Arial"/>
+          <w:b/>
+          <w:sz w:val="24"/>
+        </w:rPr>
+        <w:br w:type="page"/>
+      </w:r>
     </w:p>
     <w:p>
       <w:pPr>
@@ -3410,25 +3587,7 @@
           <w:sz w:val="24"/>
           <w:szCs w:val="24"/>
         </w:rPr>
-        <w:t xml:space="preserve">www.javatpoint.com. (2017). Java Swing Tutorial - </w:t>
-      </w:r>
-      <w:proofErr w:type="spellStart"/>
-      <w:r>
-        <w:rPr>
-          <w:rFonts w:ascii="Arial" w:hAnsi="Arial" w:cs="Arial"/>
-          <w:sz w:val="24"/>
-          <w:szCs w:val="24"/>
-        </w:rPr>
-        <w:t>javatpoint</w:t>
-      </w:r>
-      <w:proofErr w:type="spellEnd"/>
-      <w:r>
-        <w:rPr>
-          <w:rFonts w:ascii="Arial" w:hAnsi="Arial" w:cs="Arial"/>
-          <w:sz w:val="24"/>
-          <w:szCs w:val="24"/>
-        </w:rPr>
-        <w:t>. [online] Available at: https://www.javatpoint</w:t>
+        <w:t>www.javatpoint.com. (2017). Java Swing Tutorial - javatpoint. [online] Available at: https://www.javatpoint</w:t>
       </w:r>
       <w:r>
         <w:rPr>
@@ -3639,6 +3798,56 @@
 </w:document>
 </file>
 
+<file path=word/endnotes.xml><?xml version="1.0" encoding="utf-8"?>
+<w:endnotes xmlns:wpc="http://schemas.microsoft.com/office/word/2010/wordprocessingCanvas" xmlns:cx="http://schemas.microsoft.com/office/drawing/2014/chartex" xmlns:cx1="http://schemas.microsoft.com/office/drawing/2015/9/8/chartex" xmlns:cx2="http://schemas.microsoft.com/office/drawing/2015/10/21/chartex" xmlns:cx3="http://schemas.microsoft.com/office/drawing/2016/5/9/chartex" xmlns:cx4="http://schemas.microsoft.com/office/drawing/2016/5/10/chartex" xmlns:cx5="http://schemas.microsoft.com/office/drawing/2016/5/11/chartex" xmlns:cx6="http://schemas.microsoft.com/office/drawing/2016/5/12/chartex" xmlns:cx7="http://schemas.microsoft.com/office/drawing/2016/5/13/chartex" xmlns:cx8="http://schemas.microsoft.com/office/drawing/2016/5/14/chartex" xmlns:mc="http://schemas.openxmlformats.org/markup-compatibility/2006" xmlns:aink="http://schemas.microsoft.com/office/drawing/2016/ink" xmlns:am3d="http://schemas.microsoft.com/office/drawing/2017/model3d" xmlns:o="urn:schemas-microsoft-com:office:office" xmlns:r="http://schemas.openxmlformats.org/officeDocument/2006/relationships" xmlns:m="http://schemas.openxmlformats.org/officeDocument/2006/math" xmlns:v="urn:schemas-microsoft-com:vml" xmlns:wp14="http://schemas.microsoft.com/office/word/2010/wordprocessingDrawing" xmlns:wp="http://schemas.openxmlformats.org/drawingml/2006/wordprocessingDrawing" xmlns:w10="urn:schemas-microsoft-com:office:word" xmlns:w="http://schemas.openxmlformats.org/wordprocessingml/2006/main" xmlns:w14="http://schemas.microsoft.com/office/word/2010/wordml" xmlns:w15="http://schemas.microsoft.com/office/word/2012/wordml" xmlns:w16cid="http://schemas.microsoft.com/office/word/2016/wordml/cid" xmlns:w16se="http://schemas.microsoft.com/office/word/2015/wordml/symex" xmlns:wpg="http://schemas.microsoft.com/office/word/2010/wordprocessingGroup" xmlns:wpi="http://schemas.microsoft.com/office/word/2010/wordprocessingInk" xmlns:wne="http://schemas.microsoft.com/office/word/2006/wordml" xmlns:wps="http://schemas.microsoft.com/office/word/2010/wordprocessingShape" mc:Ignorable="w14 w15 w16se w16cid wp14">
+  <w:endnote w:type="separator" w:id="-1">
+    <w:p>
+      <w:pPr>
+        <w:spacing w:after="0" w:line="240" w:lineRule="auto"/>
+      </w:pPr>
+      <w:r>
+        <w:separator/>
+      </w:r>
+    </w:p>
+  </w:endnote>
+  <w:endnote w:type="continuationSeparator" w:id="0">
+    <w:p>
+      <w:pPr>
+        <w:spacing w:after="0" w:line="240" w:lineRule="auto"/>
+      </w:pPr>
+      <w:r>
+        <w:continuationSeparator/>
+      </w:r>
+    </w:p>
+  </w:endnote>
+</w:endnotes>
+</file>
+
+<file path=word/footnotes.xml><?xml version="1.0" encoding="utf-8"?>
+<w:footnotes xmlns:wpc="http://schemas.microsoft.com/office/word/2010/wordprocessingCanvas" xmlns:cx="http://schemas.microsoft.com/office/drawing/2014/chartex" xmlns:cx1="http://schemas.microsoft.com/office/drawing/2015/9/8/chartex" xmlns:cx2="http://schemas.microsoft.com/office/drawing/2015/10/21/chartex" xmlns:cx3="http://schemas.microsoft.com/office/drawing/2016/5/9/chartex" xmlns:cx4="http://schemas.microsoft.com/office/drawing/2016/5/10/chartex" xmlns:cx5="http://schemas.microsoft.com/office/drawing/2016/5/11/chartex" xmlns:cx6="http://schemas.microsoft.com/office/drawing/2016/5/12/chartex" xmlns:cx7="http://schemas.microsoft.com/office/drawing/2016/5/13/chartex" xmlns:cx8="http://schemas.microsoft.com/office/drawing/2016/5/14/chartex" xmlns:mc="http://schemas.openxmlformats.org/markup-compatibility/2006" xmlns:aink="http://schemas.microsoft.com/office/drawing/2016/ink" xmlns:am3d="http://schemas.microsoft.com/office/drawing/2017/model3d" xmlns:o="urn:schemas-microsoft-com:office:office" xmlns:r="http://schemas.openxmlformats.org/officeDocument/2006/relationships" xmlns:m="http://schemas.openxmlformats.org/officeDocument/2006/math" xmlns:v="urn:schemas-microsoft-com:vml" xmlns:wp14="http://schemas.microsoft.com/office/word/2010/wordprocessingDrawing" xmlns:wp="http://schemas.openxmlformats.org/drawingml/2006/wordprocessingDrawing" xmlns:w10="urn:schemas-microsoft-com:office:word" xmlns:w="http://schemas.openxmlformats.org/wordprocessingml/2006/main" xmlns:w14="http://schemas.microsoft.com/office/word/2010/wordml" xmlns:w15="http://schemas.microsoft.com/office/word/2012/wordml" xmlns:w16cid="http://schemas.microsoft.com/office/word/2016/wordml/cid" xmlns:w16se="http://schemas.microsoft.com/office/word/2015/wordml/symex" xmlns:wpg="http://schemas.microsoft.com/office/word/2010/wordprocessingGroup" xmlns:wpi="http://schemas.microsoft.com/office/word/2010/wordprocessingInk" xmlns:wne="http://schemas.microsoft.com/office/word/2006/wordml" xmlns:wps="http://schemas.microsoft.com/office/word/2010/wordprocessingShape" mc:Ignorable="w14 w15 w16se w16cid wp14">
+  <w:footnote w:type="separator" w:id="-1">
+    <w:p>
+      <w:pPr>
+        <w:spacing w:after="0" w:line="240" w:lineRule="auto"/>
+      </w:pPr>
+      <w:r>
+        <w:separator/>
+      </w:r>
+    </w:p>
+  </w:footnote>
+  <w:footnote w:type="continuationSeparator" w:id="0">
+    <w:p>
+      <w:pPr>
+        <w:spacing w:after="0" w:line="240" w:lineRule="auto"/>
+      </w:pPr>
+      <w:r>
+        <w:continuationSeparator/>
+      </w:r>
+    </w:p>
+  </w:footnote>
+</w:footnotes>
+</file>
+
 <file path=word/numbering.xml><?xml version="1.0" encoding="utf-8"?>
 <w:numbering xmlns:wpc="http://schemas.microsoft.com/office/word/2010/wordprocessingCanvas" xmlns:cx="http://schemas.microsoft.com/office/drawing/2014/chartex" xmlns:cx1="http://schemas.microsoft.com/office/drawing/2015/9/8/chartex" xmlns:cx2="http://schemas.microsoft.com/office/drawing/2015/10/21/chartex" xmlns:cx3="http://schemas.microsoft.com/office/drawing/2016/5/9/chartex" xmlns:cx4="http://schemas.microsoft.com/office/drawing/2016/5/10/chartex" xmlns:cx5="http://schemas.microsoft.com/office/drawing/2016/5/11/chartex" xmlns:cx6="http://schemas.microsoft.com/office/drawing/2016/5/12/chartex" xmlns:cx7="http://schemas.microsoft.com/office/drawing/2016/5/13/chartex" xmlns:cx8="http://schemas.microsoft.com/office/drawing/2016/5/14/chartex" xmlns:mc="http://schemas.openxmlformats.org/markup-compatibility/2006" xmlns:aink="http://schemas.microsoft.com/office/drawing/2016/ink" xmlns:am3d="http://schemas.microsoft.com/office/drawing/2017/model3d" xmlns:o="urn:schemas-microsoft-com:office:office" xmlns:r="http://schemas.openxmlformats.org/officeDocument/2006/relationships" xmlns:m="http://schemas.openxmlformats.org/officeDocument/2006/math" xmlns:v="urn:schemas-microsoft-com:vml" xmlns:wp14="http://schemas.microsoft.com/office/word/2010/wordprocessingDrawing" xmlns:wp="http://schemas.openxmlformats.org/drawingml/2006/wordprocessingDrawing" xmlns:w10="urn:schemas-microsoft-com:office:word" xmlns:w="http://schemas.openxmlformats.org/wordprocessingml/2006/main" xmlns:w14="http://schemas.microsoft.com/office/word/2010/wordml" xmlns:w15="http://schemas.microsoft.com/office/word/2012/wordml" xmlns:w16cid="http://schemas.microsoft.com/office/word/2016/wordml/cid" xmlns:w16se="http://schemas.microsoft.com/office/word/2015/wordml/symex" xmlns:wpg="http://schemas.microsoft.com/office/word/2010/wordprocessingGroup" xmlns:wpi="http://schemas.microsoft.com/office/word/2010/wordprocessingInk" xmlns:wne="http://schemas.microsoft.com/office/word/2006/wordml" xmlns:wps="http://schemas.microsoft.com/office/word/2010/wordprocessingShape" mc:Ignorable="w14 w15 w16se w16cid wp14">
   <w:abstractNum w:abstractNumId="0" w15:restartNumberingAfterBreak="0">
@@ -3841,6 +4050,92 @@
     </w:lvl>
   </w:abstractNum>
   <w:abstractNum w:abstractNumId="2" w15:restartNumberingAfterBreak="0">
+    <w:nsid w:val="347F2873"/>
+    <w:multiLevelType w:val="hybridMultilevel"/>
+    <w:tmpl w:val="F2FC72F0"/>
+    <w:lvl w:ilvl="0" w:tplc="140A000F">
+      <w:start w:val="1"/>
+      <w:numFmt w:val="decimal"/>
+      <w:lvlText w:val="%1."/>
+      <w:lvlJc w:val="left"/>
+      <w:pPr>
+        <w:ind w:left="644" w:hanging="360"/>
+      </w:pPr>
+    </w:lvl>
+    <w:lvl w:ilvl="1" w:tplc="140A0019" w:tentative="1">
+      <w:start w:val="1"/>
+      <w:numFmt w:val="lowerLetter"/>
+      <w:lvlText w:val="%2."/>
+      <w:lvlJc w:val="left"/>
+      <w:pPr>
+        <w:ind w:left="1364" w:hanging="360"/>
+      </w:pPr>
+    </w:lvl>
+    <w:lvl w:ilvl="2" w:tplc="140A001B" w:tentative="1">
+      <w:start w:val="1"/>
+      <w:numFmt w:val="lowerRoman"/>
+      <w:lvlText w:val="%3."/>
+      <w:lvlJc w:val="right"/>
+      <w:pPr>
+        <w:ind w:left="2084" w:hanging="180"/>
+      </w:pPr>
+    </w:lvl>
+    <w:lvl w:ilvl="3" w:tplc="140A000F" w:tentative="1">
+      <w:start w:val="1"/>
+      <w:numFmt w:val="decimal"/>
+      <w:lvlText w:val="%4."/>
+      <w:lvlJc w:val="left"/>
+      <w:pPr>
+        <w:ind w:left="2804" w:hanging="360"/>
+      </w:pPr>
+    </w:lvl>
+    <w:lvl w:ilvl="4" w:tplc="140A0019" w:tentative="1">
+      <w:start w:val="1"/>
+      <w:numFmt w:val="lowerLetter"/>
+      <w:lvlText w:val="%5."/>
+      <w:lvlJc w:val="left"/>
+      <w:pPr>
+        <w:ind w:left="3524" w:hanging="360"/>
+      </w:pPr>
+    </w:lvl>
+    <w:lvl w:ilvl="5" w:tplc="140A001B" w:tentative="1">
+      <w:start w:val="1"/>
+      <w:numFmt w:val="lowerRoman"/>
+      <w:lvlText w:val="%6."/>
+      <w:lvlJc w:val="right"/>
+      <w:pPr>
+        <w:ind w:left="4244" w:hanging="180"/>
+      </w:pPr>
+    </w:lvl>
+    <w:lvl w:ilvl="6" w:tplc="140A000F" w:tentative="1">
+      <w:start w:val="1"/>
+      <w:numFmt w:val="decimal"/>
+      <w:lvlText w:val="%7."/>
+      <w:lvlJc w:val="left"/>
+      <w:pPr>
+        <w:ind w:left="4964" w:hanging="360"/>
+      </w:pPr>
+    </w:lvl>
+    <w:lvl w:ilvl="7" w:tplc="140A0019" w:tentative="1">
+      <w:start w:val="1"/>
+      <w:numFmt w:val="lowerLetter"/>
+      <w:lvlText w:val="%8."/>
+      <w:lvlJc w:val="left"/>
+      <w:pPr>
+        <w:ind w:left="5684" w:hanging="360"/>
+      </w:pPr>
+    </w:lvl>
+    <w:lvl w:ilvl="8" w:tplc="140A001B" w:tentative="1">
+      <w:start w:val="1"/>
+      <w:numFmt w:val="lowerRoman"/>
+      <w:lvlText w:val="%9."/>
+      <w:lvlJc w:val="right"/>
+      <w:pPr>
+        <w:ind w:left="6404" w:hanging="180"/>
+      </w:pPr>
+    </w:lvl>
+  </w:abstractNum>
+  <w:abstractNum w:abstractNumId="3" w15:restartNumberingAfterBreak="0">
     <w:nsid w:val="46D52AB3"/>
     <w:multiLevelType w:val="hybridMultilevel"/>
     <w:tmpl w:val="BA782998"/>
@@ -3926,7 +4221,7 @@
       </w:pPr>
     </w:lvl>
   </w:abstractNum>
-  <w:abstractNum w:abstractNumId="3" w15:restartNumberingAfterBreak="0">
+  <w:abstractNum w:abstractNumId="4" w15:restartNumberingAfterBreak="0">
     <w:nsid w:val="60450287"/>
     <w:multiLevelType w:val="hybridMultilevel"/>
     <w:tmpl w:val="66D8DD22"/>
@@ -4039,7 +4334,7 @@
       </w:rPr>
     </w:lvl>
   </w:abstractNum>
-  <w:abstractNum w:abstractNumId="4" w15:restartNumberingAfterBreak="0">
+  <w:abstractNum w:abstractNumId="5" w15:restartNumberingAfterBreak="0">
     <w:nsid w:val="6FF42306"/>
     <w:multiLevelType w:val="hybridMultilevel"/>
     <w:tmpl w:val="90DA9CDA"/>
@@ -4152,7 +4447,7 @@
       </w:rPr>
     </w:lvl>
   </w:abstractNum>
-  <w:abstractNum w:abstractNumId="5" w15:restartNumberingAfterBreak="0">
+  <w:abstractNum w:abstractNumId="6" w15:restartNumberingAfterBreak="0">
     <w:nsid w:val="7137138F"/>
     <w:multiLevelType w:val="hybridMultilevel"/>
     <w:tmpl w:val="A9AEF2CA"/>
@@ -4265,7 +4560,7 @@
       </w:rPr>
     </w:lvl>
   </w:abstractNum>
-  <w:abstractNum w:abstractNumId="6" w15:restartNumberingAfterBreak="0">
+  <w:abstractNum w:abstractNumId="7" w15:restartNumberingAfterBreak="0">
     <w:nsid w:val="75337E50"/>
     <w:multiLevelType w:val="hybridMultilevel"/>
     <w:tmpl w:val="877865F4"/>
@@ -4379,25 +4674,28 @@
     </w:lvl>
   </w:abstractNum>
   <w:num w:numId="1">
-    <w:abstractNumId w:val="2"/>
+    <w:abstractNumId w:val="3"/>
   </w:num>
   <w:num w:numId="2">
     <w:abstractNumId w:val="1"/>
   </w:num>
   <w:num w:numId="3">
-    <w:abstractNumId w:val="6"/>
+    <w:abstractNumId w:val="7"/>
   </w:num>
   <w:num w:numId="4">
-    <w:abstractNumId w:val="3"/>
+    <w:abstractNumId w:val="4"/>
   </w:num>
   <w:num w:numId="5">
-    <w:abstractNumId w:val="4"/>
+    <w:abstractNumId w:val="5"/>
   </w:num>
   <w:num w:numId="6">
-    <w:abstractNumId w:val="5"/>
+    <w:abstractNumId w:val="6"/>
   </w:num>
   <w:num w:numId="7">
     <w:abstractNumId w:val="0"/>
+  </w:num>
+  <w:num w:numId="8">
+    <w:abstractNumId w:val="2"/>
   </w:num>
 </w:numbering>
 </file>
@@ -4860,6 +5158,56 @@
       <w:contextualSpacing/>
     </w:pPr>
   </w:style>
+  <w:style w:type="paragraph" w:styleId="Encabezado">
+    <w:name w:val="header"/>
+    <w:basedOn w:val="Normal"/>
+    <w:link w:val="EncabezadoCar"/>
+    <w:uiPriority w:val="99"/>
+    <w:unhideWhenUsed/>
+    <w:rsid w:val="00EE7373"/>
+    <w:pPr>
+      <w:tabs>
+        <w:tab w:val="center" w:pos="4419"/>
+        <w:tab w:val="right" w:pos="8838"/>
+      </w:tabs>
+      <w:spacing w:after="0" w:line="240" w:lineRule="auto"/>
+    </w:pPr>
+  </w:style>
+  <w:style w:type="character" w:customStyle="1" w:styleId="EncabezadoCar">
+    <w:name w:val="Encabezado Car"/>
+    <w:basedOn w:val="Fuentedeprrafopredeter"/>
+    <w:link w:val="Encabezado"/>
+    <w:uiPriority w:val="99"/>
+    <w:rsid w:val="00EE7373"/>
+    <w:rPr>
+      <w:lang w:val="en-US"/>
+    </w:rPr>
+  </w:style>
+  <w:style w:type="paragraph" w:styleId="Piedepgina">
+    <w:name w:val="footer"/>
+    <w:basedOn w:val="Normal"/>
+    <w:link w:val="PiedepginaCar"/>
+    <w:uiPriority w:val="99"/>
+    <w:unhideWhenUsed/>
+    <w:rsid w:val="00EE7373"/>
+    <w:pPr>
+      <w:tabs>
+        <w:tab w:val="center" w:pos="4419"/>
+        <w:tab w:val="right" w:pos="8838"/>
+      </w:tabs>
+      <w:spacing w:after="0" w:line="240" w:lineRule="auto"/>
+    </w:pPr>
+  </w:style>
+  <w:style w:type="character" w:customStyle="1" w:styleId="PiedepginaCar">
+    <w:name w:val="Pie de página Car"/>
+    <w:basedOn w:val="Fuentedeprrafopredeter"/>
+    <w:link w:val="Piedepgina"/>
+    <w:uiPriority w:val="99"/>
+    <w:rsid w:val="00EE7373"/>
+    <w:rPr>
+      <w:lang w:val="en-US"/>
+    </w:rPr>
+  </w:style>
 </w:styles>
 </file>
 
@@ -5153,7 +5501,7 @@
 </file>
 
 <file path=customXml/itemProps1.xml><?xml version="1.0" encoding="utf-8"?>
-<ds:datastoreItem xmlns:ds="http://schemas.openxmlformats.org/officeDocument/2006/customXml" ds:itemID="{E738D553-B19A-48B0-A9FC-9CB1CBA1BF8C}">
+<ds:datastoreItem xmlns:ds="http://schemas.openxmlformats.org/officeDocument/2006/customXml" ds:itemID="{080DEB64-8DBC-424D-8C3C-890D9757B20A}">
   <ds:schemaRefs>
     <ds:schemaRef ds:uri="http://schemas.openxmlformats.org/officeDocument/2006/bibliography"/>
   </ds:schemaRefs>

</xml_diff>